<commit_message>
Popravljena registracija korisnika i brisanje korisnickih naloga, dodati dijagrami slucaja koriscenja i sekvence za 3 slucaja koriscenja
</commit_message>
<xml_diff>
--- a/Dokumentacija/Faza2/SSU/SSU Autorizacija svih tipova korisnika.docx
+++ b/Dokumentacija/Faza2/SSU/SSU Autorizacija svih tipova korisnika.docx
@@ -1,6 +1,6 @@
 
 <file path=word/document.xml><?xml version="1.0" encoding="utf-8"?>
-<w:document xmlns:wpc="http://schemas.microsoft.com/office/word/2010/wordprocessingCanvas" xmlns:cx="http://schemas.microsoft.com/office/drawing/2014/chartex" xmlns:cx1="http://schemas.microsoft.com/office/drawing/2015/9/8/chartex" xmlns:cx2="http://schemas.microsoft.com/office/drawing/2015/10/21/chartex" xmlns:cx3="http://schemas.microsoft.com/office/drawing/2016/5/9/chartex" xmlns:cx4="http://schemas.microsoft.com/office/drawing/2016/5/10/chartex" xmlns:cx5="http://schemas.microsoft.com/office/drawing/2016/5/11/chartex" xmlns:cx6="http://schemas.microsoft.com/office/drawing/2016/5/12/chartex" xmlns:cx7="http://schemas.microsoft.com/office/drawing/2016/5/13/chartex" xmlns:cx8="http://schemas.microsoft.com/office/drawing/2016/5/14/chartex" xmlns:mc="http://schemas.openxmlformats.org/markup-compatibility/2006" xmlns:aink="http://schemas.microsoft.com/office/drawing/2016/ink" xmlns:am3d="http://schemas.microsoft.com/office/drawing/2017/model3d" xmlns:o="urn:schemas-microsoft-com:office:office" xmlns:r="http://schemas.openxmlformats.org/officeDocument/2006/relationships" xmlns:m="http://schemas.openxmlformats.org/officeDocument/2006/math" xmlns:v="urn:schemas-microsoft-com:vml" xmlns:wp14="http://schemas.microsoft.com/office/word/2010/wordprocessingDrawing" xmlns:wp="http://schemas.openxmlformats.org/drawingml/2006/wordprocessingDrawing" xmlns:w10="urn:schemas-microsoft-com:office:word" xmlns:w="http://schemas.openxmlformats.org/wordprocessingml/2006/main" xmlns:w14="http://schemas.microsoft.com/office/word/2010/wordml" xmlns:w15="http://schemas.microsoft.com/office/word/2012/wordml" xmlns:w16cex="http://schemas.microsoft.com/office/word/2018/wordml/cex" xmlns:w16cid="http://schemas.microsoft.com/office/word/2016/wordml/cid" xmlns:w16="http://schemas.microsoft.com/office/word/2018/wordml" xmlns:w16se="http://schemas.microsoft.com/office/word/2015/wordml/symex" xmlns:wpg="http://schemas.microsoft.com/office/word/2010/wordprocessingGroup" xmlns:wpi="http://schemas.microsoft.com/office/word/2010/wordprocessingInk" xmlns:wne="http://schemas.microsoft.com/office/word/2006/wordml" xmlns:wps="http://schemas.microsoft.com/office/word/2010/wordprocessingShape" mc:Ignorable="w14 w15 w16se w16cid w16 w16cex wp14">
+<w:document xmlns:wpc="http://schemas.microsoft.com/office/word/2010/wordprocessingCanvas" xmlns:cx="http://schemas.microsoft.com/office/drawing/2014/chartex" xmlns:cx1="http://schemas.microsoft.com/office/drawing/2015/9/8/chartex" xmlns:cx2="http://schemas.microsoft.com/office/drawing/2015/10/21/chartex" xmlns:cx3="http://schemas.microsoft.com/office/drawing/2016/5/9/chartex" xmlns:cx4="http://schemas.microsoft.com/office/drawing/2016/5/10/chartex" xmlns:cx5="http://schemas.microsoft.com/office/drawing/2016/5/11/chartex" xmlns:cx6="http://schemas.microsoft.com/office/drawing/2016/5/12/chartex" xmlns:cx7="http://schemas.microsoft.com/office/drawing/2016/5/13/chartex" xmlns:cx8="http://schemas.microsoft.com/office/drawing/2016/5/14/chartex" xmlns:mc="http://schemas.openxmlformats.org/markup-compatibility/2006" xmlns:aink="http://schemas.microsoft.com/office/drawing/2016/ink" xmlns:am3d="http://schemas.microsoft.com/office/drawing/2017/model3d" xmlns:o="urn:schemas-microsoft-com:office:office" xmlns:r="http://schemas.openxmlformats.org/officeDocument/2006/relationships" xmlns:m="http://schemas.openxmlformats.org/officeDocument/2006/math" xmlns:v="urn:schemas-microsoft-com:vml" xmlns:wp14="http://schemas.microsoft.com/office/word/2010/wordprocessingDrawing" xmlns:wp="http://schemas.openxmlformats.org/drawingml/2006/wordprocessingDrawing" xmlns:w10="urn:schemas-microsoft-com:office:word" xmlns:w="http://schemas.openxmlformats.org/wordprocessingml/2006/main" xmlns:w14="http://schemas.microsoft.com/office/word/2010/wordml" xmlns:w15="http://schemas.microsoft.com/office/word/2012/wordml" xmlns:w16cex="http://schemas.microsoft.com/office/word/2018/wordml/cex" xmlns:w16cid="http://schemas.microsoft.com/office/word/2016/wordml/cid" xmlns:w16="http://schemas.microsoft.com/office/word/2018/wordml" xmlns:w16sdtdh="http://schemas.microsoft.com/office/word/2020/wordml/sdtdatahash" xmlns:w16se="http://schemas.microsoft.com/office/word/2015/wordml/symex" xmlns:wpg="http://schemas.microsoft.com/office/word/2010/wordprocessingGroup" xmlns:wpi="http://schemas.microsoft.com/office/word/2010/wordprocessingInk" xmlns:wne="http://schemas.microsoft.com/office/word/2006/wordml" xmlns:wps="http://schemas.microsoft.com/office/word/2010/wordprocessingShape" mc:Ignorable="w14 w15 w16se w16cid w16 w16cex w16sdtdh wp14">
   <w:body>
     <w:p>
       <w:pPr>
@@ -2460,7 +2460,13 @@
         <w:rPr>
           <w:lang w:val="sr-Cyrl-RS"/>
         </w:rPr>
-        <w:t>Корисник притиска дугме „Даље“</w:t>
+        <w:t xml:space="preserve">Корисник притиска дугме </w:t>
+      </w:r>
+      <w:r>
+        <w:rPr>
+          <w:lang w:val="sr-Cyrl-RS"/>
+        </w:rPr>
+        <w:t>за наставак</w:t>
       </w:r>
       <w:r>
         <w:rPr>
@@ -2748,7 +2754,7 @@
 </file>
 
 <file path=word/endnotes.xml><?xml version="1.0" encoding="utf-8"?>
-<w:endnotes xmlns:wpc="http://schemas.microsoft.com/office/word/2010/wordprocessingCanvas" xmlns:cx="http://schemas.microsoft.com/office/drawing/2014/chartex" xmlns:cx1="http://schemas.microsoft.com/office/drawing/2015/9/8/chartex" xmlns:cx2="http://schemas.microsoft.com/office/drawing/2015/10/21/chartex" xmlns:cx3="http://schemas.microsoft.com/office/drawing/2016/5/9/chartex" xmlns:cx4="http://schemas.microsoft.com/office/drawing/2016/5/10/chartex" xmlns:cx5="http://schemas.microsoft.com/office/drawing/2016/5/11/chartex" xmlns:cx6="http://schemas.microsoft.com/office/drawing/2016/5/12/chartex" xmlns:cx7="http://schemas.microsoft.com/office/drawing/2016/5/13/chartex" xmlns:cx8="http://schemas.microsoft.com/office/drawing/2016/5/14/chartex" xmlns:mc="http://schemas.openxmlformats.org/markup-compatibility/2006" xmlns:aink="http://schemas.microsoft.com/office/drawing/2016/ink" xmlns:am3d="http://schemas.microsoft.com/office/drawing/2017/model3d" xmlns:o="urn:schemas-microsoft-com:office:office" xmlns:r="http://schemas.openxmlformats.org/officeDocument/2006/relationships" xmlns:m="http://schemas.openxmlformats.org/officeDocument/2006/math" xmlns:v="urn:schemas-microsoft-com:vml" xmlns:wp14="http://schemas.microsoft.com/office/word/2010/wordprocessingDrawing" xmlns:wp="http://schemas.openxmlformats.org/drawingml/2006/wordprocessingDrawing" xmlns:w10="urn:schemas-microsoft-com:office:word" xmlns:w="http://schemas.openxmlformats.org/wordprocessingml/2006/main" xmlns:w14="http://schemas.microsoft.com/office/word/2010/wordml" xmlns:w15="http://schemas.microsoft.com/office/word/2012/wordml" xmlns:w16cex="http://schemas.microsoft.com/office/word/2018/wordml/cex" xmlns:w16cid="http://schemas.microsoft.com/office/word/2016/wordml/cid" xmlns:w16="http://schemas.microsoft.com/office/word/2018/wordml" xmlns:w16se="http://schemas.microsoft.com/office/word/2015/wordml/symex" xmlns:wpg="http://schemas.microsoft.com/office/word/2010/wordprocessingGroup" xmlns:wpi="http://schemas.microsoft.com/office/word/2010/wordprocessingInk" xmlns:wne="http://schemas.microsoft.com/office/word/2006/wordml" xmlns:wps="http://schemas.microsoft.com/office/word/2010/wordprocessingShape" mc:Ignorable="w14 w15 w16se w16cid w16 w16cex wp14">
+<w:endnotes xmlns:wpc="http://schemas.microsoft.com/office/word/2010/wordprocessingCanvas" xmlns:cx="http://schemas.microsoft.com/office/drawing/2014/chartex" xmlns:cx1="http://schemas.microsoft.com/office/drawing/2015/9/8/chartex" xmlns:cx2="http://schemas.microsoft.com/office/drawing/2015/10/21/chartex" xmlns:cx3="http://schemas.microsoft.com/office/drawing/2016/5/9/chartex" xmlns:cx4="http://schemas.microsoft.com/office/drawing/2016/5/10/chartex" xmlns:cx5="http://schemas.microsoft.com/office/drawing/2016/5/11/chartex" xmlns:cx6="http://schemas.microsoft.com/office/drawing/2016/5/12/chartex" xmlns:cx7="http://schemas.microsoft.com/office/drawing/2016/5/13/chartex" xmlns:cx8="http://schemas.microsoft.com/office/drawing/2016/5/14/chartex" xmlns:mc="http://schemas.openxmlformats.org/markup-compatibility/2006" xmlns:aink="http://schemas.microsoft.com/office/drawing/2016/ink" xmlns:am3d="http://schemas.microsoft.com/office/drawing/2017/model3d" xmlns:o="urn:schemas-microsoft-com:office:office" xmlns:r="http://schemas.openxmlformats.org/officeDocument/2006/relationships" xmlns:m="http://schemas.openxmlformats.org/officeDocument/2006/math" xmlns:v="urn:schemas-microsoft-com:vml" xmlns:wp14="http://schemas.microsoft.com/office/word/2010/wordprocessingDrawing" xmlns:wp="http://schemas.openxmlformats.org/drawingml/2006/wordprocessingDrawing" xmlns:w10="urn:schemas-microsoft-com:office:word" xmlns:w="http://schemas.openxmlformats.org/wordprocessingml/2006/main" xmlns:w14="http://schemas.microsoft.com/office/word/2010/wordml" xmlns:w15="http://schemas.microsoft.com/office/word/2012/wordml" xmlns:w16cex="http://schemas.microsoft.com/office/word/2018/wordml/cex" xmlns:w16cid="http://schemas.microsoft.com/office/word/2016/wordml/cid" xmlns:w16="http://schemas.microsoft.com/office/word/2018/wordml" xmlns:w16sdtdh="http://schemas.microsoft.com/office/word/2020/wordml/sdtdatahash" xmlns:w16se="http://schemas.microsoft.com/office/word/2015/wordml/symex" xmlns:wpg="http://schemas.microsoft.com/office/word/2010/wordprocessingGroup" xmlns:wpi="http://schemas.microsoft.com/office/word/2010/wordprocessingInk" xmlns:wne="http://schemas.microsoft.com/office/word/2006/wordml" xmlns:wps="http://schemas.microsoft.com/office/word/2010/wordprocessingShape" mc:Ignorable="w14 w15 w16se w16cid w16 w16cex w16sdtdh wp14">
   <w:endnote w:type="separator" w:id="-1">
     <w:p>
       <w:pPr>
@@ -2773,7 +2779,7 @@
 </file>
 
 <file path=word/footer1.xml><?xml version="1.0" encoding="utf-8"?>
-<w:ftr xmlns:wpc="http://schemas.microsoft.com/office/word/2010/wordprocessingCanvas" xmlns:cx="http://schemas.microsoft.com/office/drawing/2014/chartex" xmlns:cx1="http://schemas.microsoft.com/office/drawing/2015/9/8/chartex" xmlns:cx2="http://schemas.microsoft.com/office/drawing/2015/10/21/chartex" xmlns:cx3="http://schemas.microsoft.com/office/drawing/2016/5/9/chartex" xmlns:cx4="http://schemas.microsoft.com/office/drawing/2016/5/10/chartex" xmlns:cx5="http://schemas.microsoft.com/office/drawing/2016/5/11/chartex" xmlns:cx6="http://schemas.microsoft.com/office/drawing/2016/5/12/chartex" xmlns:cx7="http://schemas.microsoft.com/office/drawing/2016/5/13/chartex" xmlns:cx8="http://schemas.microsoft.com/office/drawing/2016/5/14/chartex" xmlns:mc="http://schemas.openxmlformats.org/markup-compatibility/2006" xmlns:aink="http://schemas.microsoft.com/office/drawing/2016/ink" xmlns:am3d="http://schemas.microsoft.com/office/drawing/2017/model3d" xmlns:o="urn:schemas-microsoft-com:office:office" xmlns:r="http://schemas.openxmlformats.org/officeDocument/2006/relationships" xmlns:m="http://schemas.openxmlformats.org/officeDocument/2006/math" xmlns:v="urn:schemas-microsoft-com:vml" xmlns:wp14="http://schemas.microsoft.com/office/word/2010/wordprocessingDrawing" xmlns:wp="http://schemas.openxmlformats.org/drawingml/2006/wordprocessingDrawing" xmlns:w10="urn:schemas-microsoft-com:office:word" xmlns:w="http://schemas.openxmlformats.org/wordprocessingml/2006/main" xmlns:w14="http://schemas.microsoft.com/office/word/2010/wordml" xmlns:w15="http://schemas.microsoft.com/office/word/2012/wordml" xmlns:w16cex="http://schemas.microsoft.com/office/word/2018/wordml/cex" xmlns:w16cid="http://schemas.microsoft.com/office/word/2016/wordml/cid" xmlns:w16="http://schemas.microsoft.com/office/word/2018/wordml" xmlns:w16se="http://schemas.microsoft.com/office/word/2015/wordml/symex" xmlns:wpg="http://schemas.microsoft.com/office/word/2010/wordprocessingGroup" xmlns:wpi="http://schemas.microsoft.com/office/word/2010/wordprocessingInk" xmlns:wne="http://schemas.microsoft.com/office/word/2006/wordml" xmlns:wps="http://schemas.microsoft.com/office/word/2010/wordprocessingShape" mc:Ignorable="w14 w15 w16se w16cid w16 w16cex wp14">
+<w:ftr xmlns:wpc="http://schemas.microsoft.com/office/word/2010/wordprocessingCanvas" xmlns:cx="http://schemas.microsoft.com/office/drawing/2014/chartex" xmlns:cx1="http://schemas.microsoft.com/office/drawing/2015/9/8/chartex" xmlns:cx2="http://schemas.microsoft.com/office/drawing/2015/10/21/chartex" xmlns:cx3="http://schemas.microsoft.com/office/drawing/2016/5/9/chartex" xmlns:cx4="http://schemas.microsoft.com/office/drawing/2016/5/10/chartex" xmlns:cx5="http://schemas.microsoft.com/office/drawing/2016/5/11/chartex" xmlns:cx6="http://schemas.microsoft.com/office/drawing/2016/5/12/chartex" xmlns:cx7="http://schemas.microsoft.com/office/drawing/2016/5/13/chartex" xmlns:cx8="http://schemas.microsoft.com/office/drawing/2016/5/14/chartex" xmlns:mc="http://schemas.openxmlformats.org/markup-compatibility/2006" xmlns:aink="http://schemas.microsoft.com/office/drawing/2016/ink" xmlns:am3d="http://schemas.microsoft.com/office/drawing/2017/model3d" xmlns:o="urn:schemas-microsoft-com:office:office" xmlns:r="http://schemas.openxmlformats.org/officeDocument/2006/relationships" xmlns:m="http://schemas.openxmlformats.org/officeDocument/2006/math" xmlns:v="urn:schemas-microsoft-com:vml" xmlns:wp14="http://schemas.microsoft.com/office/word/2010/wordprocessingDrawing" xmlns:wp="http://schemas.openxmlformats.org/drawingml/2006/wordprocessingDrawing" xmlns:w10="urn:schemas-microsoft-com:office:word" xmlns:w="http://schemas.openxmlformats.org/wordprocessingml/2006/main" xmlns:w14="http://schemas.microsoft.com/office/word/2010/wordml" xmlns:w15="http://schemas.microsoft.com/office/word/2012/wordml" xmlns:w16cex="http://schemas.microsoft.com/office/word/2018/wordml/cex" xmlns:w16cid="http://schemas.microsoft.com/office/word/2016/wordml/cid" xmlns:w16="http://schemas.microsoft.com/office/word/2018/wordml" xmlns:w16sdtdh="http://schemas.microsoft.com/office/word/2020/wordml/sdtdatahash" xmlns:w16se="http://schemas.microsoft.com/office/word/2015/wordml/symex" xmlns:wpg="http://schemas.microsoft.com/office/word/2010/wordprocessingGroup" xmlns:wpi="http://schemas.microsoft.com/office/word/2010/wordprocessingInk" xmlns:wne="http://schemas.microsoft.com/office/word/2006/wordml" xmlns:wps="http://schemas.microsoft.com/office/word/2010/wordprocessingShape" mc:Ignorable="w14 w15 w16se w16cid w16 w16cex w16sdtdh wp14">
   <w:sdt>
     <w:sdtPr>
       <w:id w:val="-1006434397"/>
@@ -2826,7 +2832,7 @@
 </file>
 
 <file path=word/footnotes.xml><?xml version="1.0" encoding="utf-8"?>
-<w:footnotes xmlns:wpc="http://schemas.microsoft.com/office/word/2010/wordprocessingCanvas" xmlns:cx="http://schemas.microsoft.com/office/drawing/2014/chartex" xmlns:cx1="http://schemas.microsoft.com/office/drawing/2015/9/8/chartex" xmlns:cx2="http://schemas.microsoft.com/office/drawing/2015/10/21/chartex" xmlns:cx3="http://schemas.microsoft.com/office/drawing/2016/5/9/chartex" xmlns:cx4="http://schemas.microsoft.com/office/drawing/2016/5/10/chartex" xmlns:cx5="http://schemas.microsoft.com/office/drawing/2016/5/11/chartex" xmlns:cx6="http://schemas.microsoft.com/office/drawing/2016/5/12/chartex" xmlns:cx7="http://schemas.microsoft.com/office/drawing/2016/5/13/chartex" xmlns:cx8="http://schemas.microsoft.com/office/drawing/2016/5/14/chartex" xmlns:mc="http://schemas.openxmlformats.org/markup-compatibility/2006" xmlns:aink="http://schemas.microsoft.com/office/drawing/2016/ink" xmlns:am3d="http://schemas.microsoft.com/office/drawing/2017/model3d" xmlns:o="urn:schemas-microsoft-com:office:office" xmlns:r="http://schemas.openxmlformats.org/officeDocument/2006/relationships" xmlns:m="http://schemas.openxmlformats.org/officeDocument/2006/math" xmlns:v="urn:schemas-microsoft-com:vml" xmlns:wp14="http://schemas.microsoft.com/office/word/2010/wordprocessingDrawing" xmlns:wp="http://schemas.openxmlformats.org/drawingml/2006/wordprocessingDrawing" xmlns:w10="urn:schemas-microsoft-com:office:word" xmlns:w="http://schemas.openxmlformats.org/wordprocessingml/2006/main" xmlns:w14="http://schemas.microsoft.com/office/word/2010/wordml" xmlns:w15="http://schemas.microsoft.com/office/word/2012/wordml" xmlns:w16cex="http://schemas.microsoft.com/office/word/2018/wordml/cex" xmlns:w16cid="http://schemas.microsoft.com/office/word/2016/wordml/cid" xmlns:w16="http://schemas.microsoft.com/office/word/2018/wordml" xmlns:w16se="http://schemas.microsoft.com/office/word/2015/wordml/symex" xmlns:wpg="http://schemas.microsoft.com/office/word/2010/wordprocessingGroup" xmlns:wpi="http://schemas.microsoft.com/office/word/2010/wordprocessingInk" xmlns:wne="http://schemas.microsoft.com/office/word/2006/wordml" xmlns:wps="http://schemas.microsoft.com/office/word/2010/wordprocessingShape" mc:Ignorable="w14 w15 w16se w16cid w16 w16cex wp14">
+<w:footnotes xmlns:wpc="http://schemas.microsoft.com/office/word/2010/wordprocessingCanvas" xmlns:cx="http://schemas.microsoft.com/office/drawing/2014/chartex" xmlns:cx1="http://schemas.microsoft.com/office/drawing/2015/9/8/chartex" xmlns:cx2="http://schemas.microsoft.com/office/drawing/2015/10/21/chartex" xmlns:cx3="http://schemas.microsoft.com/office/drawing/2016/5/9/chartex" xmlns:cx4="http://schemas.microsoft.com/office/drawing/2016/5/10/chartex" xmlns:cx5="http://schemas.microsoft.com/office/drawing/2016/5/11/chartex" xmlns:cx6="http://schemas.microsoft.com/office/drawing/2016/5/12/chartex" xmlns:cx7="http://schemas.microsoft.com/office/drawing/2016/5/13/chartex" xmlns:cx8="http://schemas.microsoft.com/office/drawing/2016/5/14/chartex" xmlns:mc="http://schemas.openxmlformats.org/markup-compatibility/2006" xmlns:aink="http://schemas.microsoft.com/office/drawing/2016/ink" xmlns:am3d="http://schemas.microsoft.com/office/drawing/2017/model3d" xmlns:o="urn:schemas-microsoft-com:office:office" xmlns:r="http://schemas.openxmlformats.org/officeDocument/2006/relationships" xmlns:m="http://schemas.openxmlformats.org/officeDocument/2006/math" xmlns:v="urn:schemas-microsoft-com:vml" xmlns:wp14="http://schemas.microsoft.com/office/word/2010/wordprocessingDrawing" xmlns:wp="http://schemas.openxmlformats.org/drawingml/2006/wordprocessingDrawing" xmlns:w10="urn:schemas-microsoft-com:office:word" xmlns:w="http://schemas.openxmlformats.org/wordprocessingml/2006/main" xmlns:w14="http://schemas.microsoft.com/office/word/2010/wordml" xmlns:w15="http://schemas.microsoft.com/office/word/2012/wordml" xmlns:w16cex="http://schemas.microsoft.com/office/word/2018/wordml/cex" xmlns:w16cid="http://schemas.microsoft.com/office/word/2016/wordml/cid" xmlns:w16="http://schemas.microsoft.com/office/word/2018/wordml" xmlns:w16sdtdh="http://schemas.microsoft.com/office/word/2020/wordml/sdtdatahash" xmlns:w16se="http://schemas.microsoft.com/office/word/2015/wordml/symex" xmlns:wpg="http://schemas.microsoft.com/office/word/2010/wordprocessingGroup" xmlns:wpi="http://schemas.microsoft.com/office/word/2010/wordprocessingInk" xmlns:wne="http://schemas.microsoft.com/office/word/2006/wordml" xmlns:wps="http://schemas.microsoft.com/office/word/2010/wordprocessingShape" mc:Ignorable="w14 w15 w16se w16cid w16 w16cex w16sdtdh wp14">
   <w:footnote w:type="separator" w:id="-1">
     <w:p>
       <w:pPr>
@@ -2851,35 +2857,14 @@
 </file>
 
 <file path=word/header1.xml><?xml version="1.0" encoding="utf-8"?>
-<w:hdr xmlns:wpc="http://schemas.microsoft.com/office/word/2010/wordprocessingCanvas" xmlns:cx="http://schemas.microsoft.com/office/drawing/2014/chartex" xmlns:cx1="http://schemas.microsoft.com/office/drawing/2015/9/8/chartex" xmlns:cx2="http://schemas.microsoft.com/office/drawing/2015/10/21/chartex" xmlns:cx3="http://schemas.microsoft.com/office/drawing/2016/5/9/chartex" xmlns:cx4="http://schemas.microsoft.com/office/drawing/2016/5/10/chartex" xmlns:cx5="http://schemas.microsoft.com/office/drawing/2016/5/11/chartex" xmlns:cx6="http://schemas.microsoft.com/office/drawing/2016/5/12/chartex" xmlns:cx7="http://schemas.microsoft.com/office/drawing/2016/5/13/chartex" xmlns:cx8="http://schemas.microsoft.com/office/drawing/2016/5/14/chartex" xmlns:mc="http://schemas.openxmlformats.org/markup-compatibility/2006" xmlns:aink="http://schemas.microsoft.com/office/drawing/2016/ink" xmlns:am3d="http://schemas.microsoft.com/office/drawing/2017/model3d" xmlns:o="urn:schemas-microsoft-com:office:office" xmlns:r="http://schemas.openxmlformats.org/officeDocument/2006/relationships" xmlns:m="http://schemas.openxmlformats.org/officeDocument/2006/math" xmlns:v="urn:schemas-microsoft-com:vml" xmlns:wp14="http://schemas.microsoft.com/office/word/2010/wordprocessingDrawing" xmlns:wp="http://schemas.openxmlformats.org/drawingml/2006/wordprocessingDrawing" xmlns:w10="urn:schemas-microsoft-com:office:word" xmlns:w="http://schemas.openxmlformats.org/wordprocessingml/2006/main" xmlns:w14="http://schemas.microsoft.com/office/word/2010/wordml" xmlns:w15="http://schemas.microsoft.com/office/word/2012/wordml" xmlns:w16cex="http://schemas.microsoft.com/office/word/2018/wordml/cex" xmlns:w16cid="http://schemas.microsoft.com/office/word/2016/wordml/cid" xmlns:w16="http://schemas.microsoft.com/office/word/2018/wordml" xmlns:w16se="http://schemas.microsoft.com/office/word/2015/wordml/symex" xmlns:wpg="http://schemas.microsoft.com/office/word/2010/wordprocessingGroup" xmlns:wpi="http://schemas.microsoft.com/office/word/2010/wordprocessingInk" xmlns:wne="http://schemas.microsoft.com/office/word/2006/wordml" xmlns:wps="http://schemas.microsoft.com/office/word/2010/wordprocessingShape" mc:Ignorable="w14 w15 w16se w16cid w16 w16cex wp14">
+<w:hdr xmlns:wpc="http://schemas.microsoft.com/office/word/2010/wordprocessingCanvas" xmlns:cx="http://schemas.microsoft.com/office/drawing/2014/chartex" xmlns:cx1="http://schemas.microsoft.com/office/drawing/2015/9/8/chartex" xmlns:cx2="http://schemas.microsoft.com/office/drawing/2015/10/21/chartex" xmlns:cx3="http://schemas.microsoft.com/office/drawing/2016/5/9/chartex" xmlns:cx4="http://schemas.microsoft.com/office/drawing/2016/5/10/chartex" xmlns:cx5="http://schemas.microsoft.com/office/drawing/2016/5/11/chartex" xmlns:cx6="http://schemas.microsoft.com/office/drawing/2016/5/12/chartex" xmlns:cx7="http://schemas.microsoft.com/office/drawing/2016/5/13/chartex" xmlns:cx8="http://schemas.microsoft.com/office/drawing/2016/5/14/chartex" xmlns:mc="http://schemas.openxmlformats.org/markup-compatibility/2006" xmlns:aink="http://schemas.microsoft.com/office/drawing/2016/ink" xmlns:am3d="http://schemas.microsoft.com/office/drawing/2017/model3d" xmlns:o="urn:schemas-microsoft-com:office:office" xmlns:r="http://schemas.openxmlformats.org/officeDocument/2006/relationships" xmlns:m="http://schemas.openxmlformats.org/officeDocument/2006/math" xmlns:v="urn:schemas-microsoft-com:vml" xmlns:wp14="http://schemas.microsoft.com/office/word/2010/wordprocessingDrawing" xmlns:wp="http://schemas.openxmlformats.org/drawingml/2006/wordprocessingDrawing" xmlns:w10="urn:schemas-microsoft-com:office:word" xmlns:w="http://schemas.openxmlformats.org/wordprocessingml/2006/main" xmlns:w14="http://schemas.microsoft.com/office/word/2010/wordml" xmlns:w15="http://schemas.microsoft.com/office/word/2012/wordml" xmlns:w16cex="http://schemas.microsoft.com/office/word/2018/wordml/cex" xmlns:w16cid="http://schemas.microsoft.com/office/word/2016/wordml/cid" xmlns:w16="http://schemas.microsoft.com/office/word/2018/wordml" xmlns:w16sdtdh="http://schemas.microsoft.com/office/word/2020/wordml/sdtdatahash" xmlns:w16se="http://schemas.microsoft.com/office/word/2015/wordml/symex" xmlns:wpg="http://schemas.microsoft.com/office/word/2010/wordprocessingGroup" xmlns:wpi="http://schemas.microsoft.com/office/word/2010/wordprocessingInk" xmlns:wne="http://schemas.microsoft.com/office/word/2006/wordml" xmlns:wps="http://schemas.microsoft.com/office/word/2010/wordprocessingShape" mc:Ignorable="w14 w15 w16se w16cid w16 w16cex w16sdtdh wp14">
   <w:p>
     <w:pPr>
       <w:pStyle w:val="Header"/>
       <w:spacing w:before="0"/>
     </w:pPr>
-    <w:proofErr w:type="spellStart"/>
     <w:r>
-      <w:t>Електротехнички</w:t>
-    </w:r>
-    <w:proofErr w:type="spellEnd"/>
-    <w:r>
-      <w:t xml:space="preserve"> </w:t>
-    </w:r>
-    <w:proofErr w:type="spellStart"/>
-    <w:r>
-      <w:t>факултет</w:t>
-    </w:r>
-    <w:proofErr w:type="spellEnd"/>
-    <w:r>
-      <w:t xml:space="preserve"> у </w:t>
-    </w:r>
-    <w:proofErr w:type="spellStart"/>
-    <w:r>
-      <w:t>Београду</w:t>
-    </w:r>
-    <w:proofErr w:type="spellEnd"/>
-    <w:r>
-      <w:t xml:space="preserve"> </w:t>
+      <w:t xml:space="preserve">Електротехнички факултет у Београду </w:t>
     </w:r>
   </w:p>
   <w:p>
@@ -2887,29 +2872,8 @@
       <w:pStyle w:val="Header"/>
       <w:spacing w:before="0"/>
     </w:pPr>
-    <w:proofErr w:type="spellStart"/>
     <w:r>
-      <w:t>Принципи</w:t>
-    </w:r>
-    <w:proofErr w:type="spellEnd"/>
-    <w:r>
-      <w:t xml:space="preserve"> </w:t>
-    </w:r>
-    <w:proofErr w:type="spellStart"/>
-    <w:r>
-      <w:t>Софтверског</w:t>
-    </w:r>
-    <w:proofErr w:type="spellEnd"/>
-    <w:r>
-      <w:t xml:space="preserve"> </w:t>
-    </w:r>
-    <w:proofErr w:type="spellStart"/>
-    <w:r>
-      <w:t>Инжењерства</w:t>
-    </w:r>
-    <w:proofErr w:type="spellEnd"/>
-    <w:r>
-      <w:t xml:space="preserve"> (СИ3ПСИ)</w:t>
+      <w:t>Принципи Софтверског Инжењерства (СИ3ПСИ)</w:t>
     </w:r>
   </w:p>
   <w:p>
@@ -2921,7 +2885,7 @@
 </file>
 
 <file path=word/numbering.xml><?xml version="1.0" encoding="utf-8"?>
-<w:numbering xmlns:wpc="http://schemas.microsoft.com/office/word/2010/wordprocessingCanvas" xmlns:cx="http://schemas.microsoft.com/office/drawing/2014/chartex" xmlns:cx1="http://schemas.microsoft.com/office/drawing/2015/9/8/chartex" xmlns:cx2="http://schemas.microsoft.com/office/drawing/2015/10/21/chartex" xmlns:cx3="http://schemas.microsoft.com/office/drawing/2016/5/9/chartex" xmlns:cx4="http://schemas.microsoft.com/office/drawing/2016/5/10/chartex" xmlns:cx5="http://schemas.microsoft.com/office/drawing/2016/5/11/chartex" xmlns:cx6="http://schemas.microsoft.com/office/drawing/2016/5/12/chartex" xmlns:cx7="http://schemas.microsoft.com/office/drawing/2016/5/13/chartex" xmlns:cx8="http://schemas.microsoft.com/office/drawing/2016/5/14/chartex" xmlns:mc="http://schemas.openxmlformats.org/markup-compatibility/2006" xmlns:aink="http://schemas.microsoft.com/office/drawing/2016/ink" xmlns:am3d="http://schemas.microsoft.com/office/drawing/2017/model3d" xmlns:o="urn:schemas-microsoft-com:office:office" xmlns:r="http://schemas.openxmlformats.org/officeDocument/2006/relationships" xmlns:m="http://schemas.openxmlformats.org/officeDocument/2006/math" xmlns:v="urn:schemas-microsoft-com:vml" xmlns:wp14="http://schemas.microsoft.com/office/word/2010/wordprocessingDrawing" xmlns:wp="http://schemas.openxmlformats.org/drawingml/2006/wordprocessingDrawing" xmlns:w10="urn:schemas-microsoft-com:office:word" xmlns:w="http://schemas.openxmlformats.org/wordprocessingml/2006/main" xmlns:w14="http://schemas.microsoft.com/office/word/2010/wordml" xmlns:w15="http://schemas.microsoft.com/office/word/2012/wordml" xmlns:w16cex="http://schemas.microsoft.com/office/word/2018/wordml/cex" xmlns:w16cid="http://schemas.microsoft.com/office/word/2016/wordml/cid" xmlns:w16="http://schemas.microsoft.com/office/word/2018/wordml" xmlns:w16se="http://schemas.microsoft.com/office/word/2015/wordml/symex" xmlns:wpg="http://schemas.microsoft.com/office/word/2010/wordprocessingGroup" xmlns:wpi="http://schemas.microsoft.com/office/word/2010/wordprocessingInk" xmlns:wne="http://schemas.microsoft.com/office/word/2006/wordml" xmlns:wps="http://schemas.microsoft.com/office/word/2010/wordprocessingShape" mc:Ignorable="w14 w15 w16se w16cid w16 w16cex wp14">
+<w:numbering xmlns:wpc="http://schemas.microsoft.com/office/word/2010/wordprocessingCanvas" xmlns:cx="http://schemas.microsoft.com/office/drawing/2014/chartex" xmlns:cx1="http://schemas.microsoft.com/office/drawing/2015/9/8/chartex" xmlns:cx2="http://schemas.microsoft.com/office/drawing/2015/10/21/chartex" xmlns:cx3="http://schemas.microsoft.com/office/drawing/2016/5/9/chartex" xmlns:cx4="http://schemas.microsoft.com/office/drawing/2016/5/10/chartex" xmlns:cx5="http://schemas.microsoft.com/office/drawing/2016/5/11/chartex" xmlns:cx6="http://schemas.microsoft.com/office/drawing/2016/5/12/chartex" xmlns:cx7="http://schemas.microsoft.com/office/drawing/2016/5/13/chartex" xmlns:cx8="http://schemas.microsoft.com/office/drawing/2016/5/14/chartex" xmlns:mc="http://schemas.openxmlformats.org/markup-compatibility/2006" xmlns:aink="http://schemas.microsoft.com/office/drawing/2016/ink" xmlns:am3d="http://schemas.microsoft.com/office/drawing/2017/model3d" xmlns:o="urn:schemas-microsoft-com:office:office" xmlns:r="http://schemas.openxmlformats.org/officeDocument/2006/relationships" xmlns:m="http://schemas.openxmlformats.org/officeDocument/2006/math" xmlns:v="urn:schemas-microsoft-com:vml" xmlns:wp14="http://schemas.microsoft.com/office/word/2010/wordprocessingDrawing" xmlns:wp="http://schemas.openxmlformats.org/drawingml/2006/wordprocessingDrawing" xmlns:w10="urn:schemas-microsoft-com:office:word" xmlns:w="http://schemas.openxmlformats.org/wordprocessingml/2006/main" xmlns:w14="http://schemas.microsoft.com/office/word/2010/wordml" xmlns:w15="http://schemas.microsoft.com/office/word/2012/wordml" xmlns:w16cex="http://schemas.microsoft.com/office/word/2018/wordml/cex" xmlns:w16cid="http://schemas.microsoft.com/office/word/2016/wordml/cid" xmlns:w16="http://schemas.microsoft.com/office/word/2018/wordml" xmlns:w16sdtdh="http://schemas.microsoft.com/office/word/2020/wordml/sdtdatahash" xmlns:w16se="http://schemas.microsoft.com/office/word/2015/wordml/symex" xmlns:wpg="http://schemas.microsoft.com/office/word/2010/wordprocessingGroup" xmlns:wpi="http://schemas.microsoft.com/office/word/2010/wordprocessingInk" xmlns:wne="http://schemas.microsoft.com/office/word/2006/wordml" xmlns:wps="http://schemas.microsoft.com/office/word/2010/wordprocessingShape" mc:Ignorable="w14 w15 w16se w16cid w16 w16cex w16sdtdh wp14">
   <w:abstractNum w:abstractNumId="0" w15:restartNumberingAfterBreak="0">
     <w:nsid w:val="08294A35"/>
     <w:multiLevelType w:val="hybridMultilevel"/>
@@ -5609,7 +5573,7 @@
 </file>
 
 <file path=word/styles.xml><?xml version="1.0" encoding="utf-8"?>
-<w:styles xmlns:mc="http://schemas.openxmlformats.org/markup-compatibility/2006" xmlns:r="http://schemas.openxmlformats.org/officeDocument/2006/relationships" xmlns:w="http://schemas.openxmlformats.org/wordprocessingml/2006/main" xmlns:w14="http://schemas.microsoft.com/office/word/2010/wordml" xmlns:w15="http://schemas.microsoft.com/office/word/2012/wordml" xmlns:w16cex="http://schemas.microsoft.com/office/word/2018/wordml/cex" xmlns:w16cid="http://schemas.microsoft.com/office/word/2016/wordml/cid" xmlns:w16="http://schemas.microsoft.com/office/word/2018/wordml" xmlns:w16se="http://schemas.microsoft.com/office/word/2015/wordml/symex" mc:Ignorable="w14 w15 w16se w16cid w16 w16cex">
+<w:styles xmlns:mc="http://schemas.openxmlformats.org/markup-compatibility/2006" xmlns:r="http://schemas.openxmlformats.org/officeDocument/2006/relationships" xmlns:w="http://schemas.openxmlformats.org/wordprocessingml/2006/main" xmlns:w14="http://schemas.microsoft.com/office/word/2010/wordml" xmlns:w15="http://schemas.microsoft.com/office/word/2012/wordml" xmlns:w16cex="http://schemas.microsoft.com/office/word/2018/wordml/cex" xmlns:w16cid="http://schemas.microsoft.com/office/word/2016/wordml/cid" xmlns:w16="http://schemas.microsoft.com/office/word/2018/wordml" xmlns:w16sdtdh="http://schemas.microsoft.com/office/word/2020/wordml/sdtdatahash" xmlns:w16se="http://schemas.microsoft.com/office/word/2015/wordml/symex" mc:Ignorable="w14 w15 w16se w16cid w16 w16cex w16sdtdh">
   <w:docDefaults>
     <w:rPrDefault>
       <w:rPr>
@@ -5731,6 +5695,7 @@
     <w:lsdException w:name="HTML Sample" w:semiHidden="1" w:unhideWhenUsed="1"/>
     <w:lsdException w:name="HTML Typewriter" w:semiHidden="1" w:unhideWhenUsed="1"/>
     <w:lsdException w:name="HTML Variable" w:semiHidden="1" w:unhideWhenUsed="1"/>
+    <w:lsdException w:name="Normal Table" w:semiHidden="1" w:unhideWhenUsed="1"/>
     <w:lsdException w:name="annotation subject" w:semiHidden="1" w:unhideWhenUsed="1"/>
     <w:lsdException w:name="No List" w:semiHidden="1" w:unhideWhenUsed="1"/>
     <w:lsdException w:name="Outline List 1" w:semiHidden="1" w:unhideWhenUsed="1"/>
@@ -5773,8 +5738,11 @@
     <w:lsdException w:name="Table Contemporary" w:semiHidden="1" w:unhideWhenUsed="1"/>
     <w:lsdException w:name="Table Elegant" w:semiHidden="1" w:unhideWhenUsed="1"/>
     <w:lsdException w:name="Table Professional" w:semiHidden="1" w:unhideWhenUsed="1"/>
+    <w:lsdException w:name="Table Subtle 1" w:semiHidden="1" w:unhideWhenUsed="1"/>
     <w:lsdException w:name="Table Subtle 2" w:semiHidden="1" w:unhideWhenUsed="1"/>
     <w:lsdException w:name="Table Web 1" w:semiHidden="1" w:unhideWhenUsed="1"/>
+    <w:lsdException w:name="Table Web 2" w:semiHidden="1" w:unhideWhenUsed="1"/>
+    <w:lsdException w:name="Table Web 3" w:semiHidden="1" w:unhideWhenUsed="1"/>
     <w:lsdException w:name="Balloon Text" w:semiHidden="1" w:unhideWhenUsed="1"/>
     <w:lsdException w:name="Table Grid" w:uiPriority="59"/>
     <w:lsdException w:name="Table Theme" w:semiHidden="1" w:unhideWhenUsed="1"/>

</xml_diff>

<commit_message>
Izmene u SSU dokumentima
</commit_message>
<xml_diff>
--- a/Dokumentacija/Faza2/SSU/SSU Autorizacija svih tipova korisnika.docx
+++ b/Dokumentacija/Faza2/SSU/SSU Autorizacija svih tipova korisnika.docx
@@ -151,7 +151,22 @@
           <w:szCs w:val="32"/>
           <w:lang w:val="sr-Cyrl-RS"/>
         </w:rPr>
-        <w:t>Верзија 1.0</w:t>
+        <w:t xml:space="preserve">Верзија </w:t>
+      </w:r>
+      <w:r>
+        <w:rPr>
+          <w:sz w:val="32"/>
+          <w:szCs w:val="32"/>
+        </w:rPr>
+        <w:t>2</w:t>
+      </w:r>
+      <w:r>
+        <w:rPr>
+          <w:sz w:val="32"/>
+          <w:szCs w:val="32"/>
+          <w:lang w:val="sr-Cyrl-RS"/>
+        </w:rPr>
+        <w:t>.0</w:t>
       </w:r>
     </w:p>
     <w:p>
@@ -213,6 +228,7 @@
       <w:tblPr>
         <w:tblStyle w:val="TableGrid"/>
         <w:tblW w:w="0" w:type="auto"/>
+        <w:jc w:val="center"/>
         <w:tblLook w:val="04A0" w:firstRow="1" w:lastRow="0" w:firstColumn="1" w:lastColumn="0" w:noHBand="0" w:noVBand="1"/>
       </w:tblPr>
       <w:tblGrid>
@@ -222,6 +238,9 @@
         <w:gridCol w:w="2338"/>
       </w:tblGrid>
       <w:tr>
+        <w:trPr>
+          <w:jc w:val="center"/>
+        </w:trPr>
         <w:tc>
           <w:tcPr>
             <w:tcW w:w="2337" w:type="dxa"/>
@@ -328,6 +347,9 @@
         </w:tc>
       </w:tr>
       <w:tr>
+        <w:trPr>
+          <w:jc w:val="center"/>
+        </w:trPr>
         <w:tc>
           <w:tcPr>
             <w:tcW w:w="2337" w:type="dxa"/>
@@ -426,6 +448,118 @@
         </w:tc>
       </w:tr>
       <w:tr>
+        <w:trPr>
+          <w:jc w:val="center"/>
+        </w:trPr>
+        <w:tc>
+          <w:tcPr>
+            <w:tcW w:w="2337" w:type="dxa"/>
+            <w:vAlign w:val="center"/>
+          </w:tcPr>
+          <w:p>
+            <w:pPr>
+              <w:pStyle w:val="NoSpacing"/>
+              <w:jc w:val="center"/>
+              <w:rPr>
+                <w:bCs/>
+                <w:sz w:val="24"/>
+                <w:szCs w:val="24"/>
+              </w:rPr>
+            </w:pPr>
+            <w:r>
+              <w:rPr>
+                <w:bCs/>
+                <w:sz w:val="24"/>
+                <w:szCs w:val="24"/>
+              </w:rPr>
+              <w:t>8.6.2021</w:t>
+            </w:r>
+          </w:p>
+        </w:tc>
+        <w:tc>
+          <w:tcPr>
+            <w:tcW w:w="2337" w:type="dxa"/>
+            <w:vAlign w:val="center"/>
+          </w:tcPr>
+          <w:p>
+            <w:pPr>
+              <w:pStyle w:val="NoSpacing"/>
+              <w:jc w:val="center"/>
+              <w:rPr>
+                <w:bCs/>
+                <w:sz w:val="24"/>
+                <w:szCs w:val="24"/>
+              </w:rPr>
+            </w:pPr>
+            <w:r>
+              <w:rPr>
+                <w:bCs/>
+                <w:sz w:val="24"/>
+                <w:szCs w:val="24"/>
+              </w:rPr>
+              <w:t>2.0</w:t>
+            </w:r>
+          </w:p>
+        </w:tc>
+        <w:tc>
+          <w:tcPr>
+            <w:tcW w:w="2338" w:type="dxa"/>
+            <w:vAlign w:val="center"/>
+          </w:tcPr>
+          <w:p>
+            <w:pPr>
+              <w:pStyle w:val="NoSpacing"/>
+              <w:jc w:val="center"/>
+              <w:rPr>
+                <w:bCs/>
+                <w:sz w:val="24"/>
+                <w:szCs w:val="24"/>
+                <w:lang w:val="sr-Cyrl-RS"/>
+              </w:rPr>
+            </w:pPr>
+            <w:r>
+              <w:rPr>
+                <w:bCs/>
+                <w:sz w:val="24"/>
+                <w:szCs w:val="24"/>
+                <w:lang w:val="sr-Cyrl-RS"/>
+              </w:rPr>
+              <w:t>Исправљен ССУ у односу на имплементацију</w:t>
+            </w:r>
+          </w:p>
+        </w:tc>
+        <w:tc>
+          <w:tcPr>
+            <w:tcW w:w="2338" w:type="dxa"/>
+            <w:vAlign w:val="center"/>
+          </w:tcPr>
+          <w:p>
+            <w:pPr>
+              <w:pStyle w:val="NoSpacing"/>
+              <w:jc w:val="center"/>
+              <w:rPr>
+                <w:bCs/>
+                <w:sz w:val="24"/>
+                <w:szCs w:val="24"/>
+                <w:lang w:val="sr-Cyrl-RS"/>
+              </w:rPr>
+            </w:pPr>
+            <w:r>
+              <w:rPr>
+                <w:bCs/>
+                <w:sz w:val="24"/>
+                <w:szCs w:val="24"/>
+                <w:lang w:val="sr-Cyrl-RS"/>
+              </w:rPr>
+              <w:t>Коста Димитријевић</w:t>
+            </w:r>
+          </w:p>
+        </w:tc>
+      </w:tr>
+      <w:tr>
+        <w:trPr>
+          <w:jc w:val="center"/>
+        </w:trPr>
         <w:tc>
           <w:tcPr>
             <w:tcW w:w="2337" w:type="dxa"/>
@@ -496,76 +630,9 @@
         </w:tc>
       </w:tr>
       <w:tr>
-        <w:tc>
-          <w:tcPr>
-            <w:tcW w:w="2337" w:type="dxa"/>
-          </w:tcPr>
-          <w:p>
-            <w:pPr>
-              <w:pStyle w:val="NoSpacing"/>
-              <w:jc w:val="center"/>
-              <w:rPr>
-                <w:b/>
-                <w:sz w:val="24"/>
-                <w:szCs w:val="24"/>
-                <w:lang w:val="sr-Cyrl-RS"/>
-              </w:rPr>
-            </w:pPr>
-          </w:p>
-        </w:tc>
-        <w:tc>
-          <w:tcPr>
-            <w:tcW w:w="2337" w:type="dxa"/>
-          </w:tcPr>
-          <w:p>
-            <w:pPr>
-              <w:pStyle w:val="NoSpacing"/>
-              <w:jc w:val="center"/>
-              <w:rPr>
-                <w:b/>
-                <w:sz w:val="24"/>
-                <w:szCs w:val="24"/>
-                <w:lang w:val="sr-Cyrl-RS"/>
-              </w:rPr>
-            </w:pPr>
-          </w:p>
-        </w:tc>
-        <w:tc>
-          <w:tcPr>
-            <w:tcW w:w="2338" w:type="dxa"/>
-          </w:tcPr>
-          <w:p>
-            <w:pPr>
-              <w:pStyle w:val="NoSpacing"/>
-              <w:jc w:val="center"/>
-              <w:rPr>
-                <w:b/>
-                <w:sz w:val="24"/>
-                <w:szCs w:val="24"/>
-                <w:lang w:val="sr-Cyrl-RS"/>
-              </w:rPr>
-            </w:pPr>
-          </w:p>
-        </w:tc>
-        <w:tc>
-          <w:tcPr>
-            <w:tcW w:w="2338" w:type="dxa"/>
-          </w:tcPr>
-          <w:p>
-            <w:pPr>
-              <w:pStyle w:val="NoSpacing"/>
-              <w:jc w:val="center"/>
-              <w:rPr>
-                <w:b/>
-                <w:sz w:val="24"/>
-                <w:szCs w:val="24"/>
-                <w:lang w:val="sr-Cyrl-RS"/>
-              </w:rPr>
-            </w:pPr>
-          </w:p>
-        </w:tc>
-      </w:tr>
-      <w:tr>
+        <w:trPr>
+          <w:jc w:val="center"/>
+        </w:trPr>
         <w:tc>
           <w:tcPr>
             <w:tcW w:w="2337" w:type="dxa"/>
@@ -2517,7 +2584,39 @@
           <w:i/>
           <w:lang w:val="sr-Cyrl-RS"/>
         </w:rPr>
-        <w:t>Корисник неуспешно уноси име и шифру</w:t>
+        <w:t xml:space="preserve">Корисник </w:t>
+      </w:r>
+      <w:r>
+        <w:rPr>
+          <w:b w:val="0"/>
+          <w:i/>
+          <w:lang w:val="sr-Cyrl-RS"/>
+        </w:rPr>
+        <w:t>погрешно</w:t>
+      </w:r>
+      <w:r>
+        <w:rPr>
+          <w:b w:val="0"/>
+          <w:i/>
+          <w:lang w:val="sr-Cyrl-RS"/>
+        </w:rPr>
+        <w:t xml:space="preserve"> уноси име и</w:t>
+      </w:r>
+      <w:r>
+        <w:rPr>
+          <w:b w:val="0"/>
+          <w:i/>
+          <w:lang w:val="sr-Cyrl-RS"/>
+        </w:rPr>
+        <w:t>ли</w:t>
+      </w:r>
+      <w:r>
+        <w:rPr>
+          <w:b w:val="0"/>
+          <w:i/>
+          <w:lang w:val="sr-Cyrl-RS"/>
+        </w:rPr>
+        <w:t xml:space="preserve"> шифру</w:t>
       </w:r>
       <w:bookmarkEnd w:id="20"/>
       <w:bookmarkEnd w:id="21"/>
@@ -2573,34 +2672,26 @@
     </w:p>
     <w:p>
       <w:pPr>
-        <w:pStyle w:val="Heading3"/>
-        <w:ind w:left="2268"/>
-        <w:rPr>
-          <w:b w:val="0"/>
-          <w:u w:val="single"/>
-          <w:lang w:val="sr-Cyrl-RS"/>
-        </w:rPr>
-      </w:pPr>
-      <w:bookmarkStart w:id="22" w:name="_Toc67766574"/>
-      <w:bookmarkStart w:id="23" w:name="_Toc67766672"/>
+        <w:pStyle w:val="Heading2"/>
+        <w:ind w:left="1701"/>
+        <w:rPr>
+          <w:lang w:val="sr-Cyrl-RS"/>
+        </w:rPr>
+      </w:pPr>
+      <w:bookmarkStart w:id="22" w:name="_Toc67766575"/>
+      <w:bookmarkStart w:id="23" w:name="_Toc67766673"/>
       <w:r>
         <w:rPr>
-          <w:b w:val="0"/>
-          <w:u w:val="single"/>
-          <w:lang w:val="sr-Cyrl-RS"/>
-        </w:rPr>
-        <w:t>Корисник бира да буде гост</w:t>
+          <w:lang w:val="sr-Cyrl-RS"/>
+        </w:rPr>
+        <w:t>Посебни захтеви</w:t>
       </w:r>
       <w:bookmarkEnd w:id="22"/>
       <w:bookmarkEnd w:id="23"/>
     </w:p>
     <w:p>
       <w:pPr>
-        <w:pStyle w:val="ListParagraph"/>
-        <w:numPr>
-          <w:ilvl w:val="0"/>
-          <w:numId w:val="25"/>
-        </w:numPr>
+        <w:ind w:left="1125"/>
         <w:rPr>
           <w:lang w:val="sr-Cyrl-RS"/>
         </w:rPr>
@@ -2609,54 +2700,24 @@
         <w:rPr>
           <w:lang w:val="sr-Cyrl-RS"/>
         </w:rPr>
-        <w:t xml:space="preserve">Корисник кликће на дугме </w:t>
-      </w:r>
-      <w:r>
-        <w:rPr>
-          <w:lang w:val="sr-Cyrl-RS"/>
-        </w:rPr>
-        <w:t>да настави као гост</w:t>
+        <w:t>Нема.</w:t>
       </w:r>
     </w:p>
     <w:p>
       <w:pPr>
-        <w:pStyle w:val="ListParagraph"/>
-        <w:numPr>
-          <w:ilvl w:val="0"/>
-          <w:numId w:val="25"/>
-        </w:numPr>
-        <w:rPr>
-          <w:lang w:val="sr-Cyrl-RS"/>
-        </w:rPr>
-      </w:pPr>
-      <w:r>
-        <w:rPr>
-          <w:lang w:val="sr-Cyrl-RS"/>
-        </w:rPr>
-        <w:t>Приступ му је омогућен и додељује му се генеричко име</w:t>
-      </w:r>
-    </w:p>
-    <w:p>
-      <w:pPr>
         <w:pStyle w:val="Heading2"/>
         <w:ind w:left="1701"/>
         <w:rPr>
           <w:lang w:val="sr-Cyrl-RS"/>
         </w:rPr>
       </w:pPr>
+      <w:bookmarkStart w:id="24" w:name="_Toc67766576"/>
+      <w:bookmarkStart w:id="25" w:name="_Toc67766674"/>
       <w:r>
         <w:rPr>
           <w:lang w:val="sr-Cyrl-RS"/>
         </w:rPr>
-        <w:t xml:space="preserve"> </w:t>
-      </w:r>
-      <w:bookmarkStart w:id="24" w:name="_Toc67766575"/>
-      <w:bookmarkStart w:id="25" w:name="_Toc67766673"/>
-      <w:r>
-        <w:rPr>
-          <w:lang w:val="sr-Cyrl-RS"/>
-        </w:rPr>
-        <w:t>Посебни захтеви</w:t>
+        <w:t>Предуслови</w:t>
       </w:r>
       <w:bookmarkEnd w:id="24"/>
       <w:bookmarkEnd w:id="25"/>
@@ -2678,54 +2739,21 @@
     <w:p>
       <w:pPr>
         <w:pStyle w:val="Heading2"/>
-        <w:ind w:left="1701"/>
-        <w:rPr>
-          <w:lang w:val="sr-Cyrl-RS"/>
-        </w:rPr>
-      </w:pPr>
-      <w:bookmarkStart w:id="26" w:name="_Toc67766576"/>
-      <w:bookmarkStart w:id="27" w:name="_Toc67766674"/>
+        <w:ind w:left="1701" w:hanging="556"/>
+        <w:rPr>
+          <w:lang w:val="sr-Cyrl-RS"/>
+        </w:rPr>
+      </w:pPr>
+      <w:bookmarkStart w:id="26" w:name="_Toc67766577"/>
+      <w:bookmarkStart w:id="27" w:name="_Toc67766675"/>
       <w:r>
         <w:rPr>
           <w:lang w:val="sr-Cyrl-RS"/>
         </w:rPr>
-        <w:t>Предуслови</w:t>
+        <w:t>Последице</w:t>
       </w:r>
       <w:bookmarkEnd w:id="26"/>
       <w:bookmarkEnd w:id="27"/>
-    </w:p>
-    <w:p>
-      <w:pPr>
-        <w:ind w:left="1125"/>
-        <w:rPr>
-          <w:lang w:val="sr-Cyrl-RS"/>
-        </w:rPr>
-      </w:pPr>
-      <w:r>
-        <w:rPr>
-          <w:lang w:val="sr-Cyrl-RS"/>
-        </w:rPr>
-        <w:t>Нема.</w:t>
-      </w:r>
-    </w:p>
-    <w:p>
-      <w:pPr>
-        <w:pStyle w:val="Heading2"/>
-        <w:ind w:left="1701" w:hanging="556"/>
-        <w:rPr>
-          <w:lang w:val="sr-Cyrl-RS"/>
-        </w:rPr>
-      </w:pPr>
-      <w:bookmarkStart w:id="28" w:name="_Toc67766577"/>
-      <w:bookmarkStart w:id="29" w:name="_Toc67766675"/>
-      <w:r>
-        <w:rPr>
-          <w:lang w:val="sr-Cyrl-RS"/>
-        </w:rPr>
-        <w:t>Последице</w:t>
-      </w:r>
-      <w:bookmarkEnd w:id="28"/>
-      <w:bookmarkEnd w:id="29"/>
     </w:p>
     <w:p>
       <w:pPr>
@@ -2863,8 +2891,29 @@
       <w:pStyle w:val="Header"/>
       <w:spacing w:before="0"/>
     </w:pPr>
+    <w:proofErr w:type="spellStart"/>
     <w:r>
-      <w:t xml:space="preserve">Електротехнички факултет у Београду </w:t>
+      <w:t>Електротехнички</w:t>
+    </w:r>
+    <w:proofErr w:type="spellEnd"/>
+    <w:r>
+      <w:t xml:space="preserve"> </w:t>
+    </w:r>
+    <w:proofErr w:type="spellStart"/>
+    <w:r>
+      <w:t>факултет</w:t>
+    </w:r>
+    <w:proofErr w:type="spellEnd"/>
+    <w:r>
+      <w:t xml:space="preserve"> у </w:t>
+    </w:r>
+    <w:proofErr w:type="spellStart"/>
+    <w:r>
+      <w:t>Београду</w:t>
+    </w:r>
+    <w:proofErr w:type="spellEnd"/>
+    <w:r>
+      <w:t xml:space="preserve"> </w:t>
     </w:r>
   </w:p>
   <w:p>
@@ -2872,8 +2921,29 @@
       <w:pStyle w:val="Header"/>
       <w:spacing w:before="0"/>
     </w:pPr>
+    <w:proofErr w:type="spellStart"/>
     <w:r>
-      <w:t>Принципи Софтверског Инжењерства (СИ3ПСИ)</w:t>
+      <w:t>Принципи</w:t>
+    </w:r>
+    <w:proofErr w:type="spellEnd"/>
+    <w:r>
+      <w:t xml:space="preserve"> </w:t>
+    </w:r>
+    <w:proofErr w:type="spellStart"/>
+    <w:r>
+      <w:t>Софтверског</w:t>
+    </w:r>
+    <w:proofErr w:type="spellEnd"/>
+    <w:r>
+      <w:t xml:space="preserve"> </w:t>
+    </w:r>
+    <w:proofErr w:type="spellStart"/>
+    <w:r>
+      <w:t>Инжењерства</w:t>
+    </w:r>
+    <w:proofErr w:type="spellEnd"/>
+    <w:r>
+      <w:t xml:space="preserve"> (СИ3ПСИ)</w:t>
     </w:r>
   </w:p>
   <w:p>
@@ -7231,10 +7301,201 @@
 <b:Sources xmlns:b="http://schemas.openxmlformats.org/officeDocument/2006/bibliography" xmlns="http://schemas.openxmlformats.org/officeDocument/2006/bibliography" SelectedStyle="\APASixthEditionOfficeOnline.xsl" StyleName="APA" Version="6"/>
 </file>
 
+<file path=customXml/item2.xml><?xml version="1.0" encoding="utf-8"?>
+<ct:contentTypeSchema xmlns:ct="http://schemas.microsoft.com/office/2006/metadata/contentType" xmlns:ma="http://schemas.microsoft.com/office/2006/metadata/properties/metaAttributes" ct:_="" ma:_="" ma:contentTypeName="Document" ma:contentTypeID="0x0101008E18DCCA4ABE4B428278E9400C4F1338" ma:contentTypeVersion="7" ma:contentTypeDescription="Create a new document." ma:contentTypeScope="" ma:versionID="d7b2c23064797dfeceb70e4c1ee59eef">
+  <xsd:schema xmlns:xsd="http://www.w3.org/2001/XMLSchema" xmlns:xs="http://www.w3.org/2001/XMLSchema" xmlns:p="http://schemas.microsoft.com/office/2006/metadata/properties" xmlns:ns2="a6498e09-c45c-4abb-b934-fa4e07f856ce" targetNamespace="http://schemas.microsoft.com/office/2006/metadata/properties" ma:root="true" ma:fieldsID="28aaec437d6bd6fde642df9cafff5701" ns2:_="">
+    <xsd:import namespace="a6498e09-c45c-4abb-b934-fa4e07f856ce"/>
+    <xsd:element name="properties">
+      <xsd:complexType>
+        <xsd:sequence>
+          <xsd:element name="documentManagement">
+            <xsd:complexType>
+              <xsd:all>
+                <xsd:element ref="ns2:MediaServiceMetadata" minOccurs="0"/>
+                <xsd:element ref="ns2:MediaServiceFastMetadata" minOccurs="0"/>
+                <xsd:element ref="ns2:MediaServiceAutoTags" minOccurs="0"/>
+                <xsd:element ref="ns2:MediaServiceGenerationTime" minOccurs="0"/>
+                <xsd:element ref="ns2:MediaServiceEventHashCode" minOccurs="0"/>
+                <xsd:element ref="ns2:MediaServiceOCR" minOccurs="0"/>
+                <xsd:element ref="ns2:MediaServiceDateTaken" minOccurs="0"/>
+              </xsd:all>
+            </xsd:complexType>
+          </xsd:element>
+        </xsd:sequence>
+      </xsd:complexType>
+    </xsd:element>
+  </xsd:schema>
+  <xsd:schema xmlns:xsd="http://www.w3.org/2001/XMLSchema" xmlns:xs="http://www.w3.org/2001/XMLSchema" xmlns:dms="http://schemas.microsoft.com/office/2006/documentManagement/types" xmlns:pc="http://schemas.microsoft.com/office/infopath/2007/PartnerControls" targetNamespace="a6498e09-c45c-4abb-b934-fa4e07f856ce" elementFormDefault="qualified">
+    <xsd:import namespace="http://schemas.microsoft.com/office/2006/documentManagement/types"/>
+    <xsd:import namespace="http://schemas.microsoft.com/office/infopath/2007/PartnerControls"/>
+    <xsd:element name="MediaServiceMetadata" ma:index="8" nillable="true" ma:displayName="MediaServiceMetadata" ma:hidden="true" ma:internalName="MediaServiceMetadata" ma:readOnly="true">
+      <xsd:simpleType>
+        <xsd:restriction base="dms:Note"/>
+      </xsd:simpleType>
+    </xsd:element>
+    <xsd:element name="MediaServiceFastMetadata" ma:index="9" nillable="true" ma:displayName="MediaServiceFastMetadata" ma:hidden="true" ma:internalName="MediaServiceFastMetadata" ma:readOnly="true">
+      <xsd:simpleType>
+        <xsd:restriction base="dms:Note"/>
+      </xsd:simpleType>
+    </xsd:element>
+    <xsd:element name="MediaServiceAutoTags" ma:index="10" nillable="true" ma:displayName="Tags" ma:internalName="MediaServiceAutoTags" ma:readOnly="true">
+      <xsd:simpleType>
+        <xsd:restriction base="dms:Text"/>
+      </xsd:simpleType>
+    </xsd:element>
+    <xsd:element name="MediaServiceGenerationTime" ma:index="11" nillable="true" ma:displayName="MediaServiceGenerationTime" ma:hidden="true" ma:internalName="MediaServiceGenerationTime" ma:readOnly="true">
+      <xsd:simpleType>
+        <xsd:restriction base="dms:Text"/>
+      </xsd:simpleType>
+    </xsd:element>
+    <xsd:element name="MediaServiceEventHashCode" ma:index="12" nillable="true" ma:displayName="MediaServiceEventHashCode" ma:hidden="true" ma:internalName="MediaServiceEventHashCode" ma:readOnly="true">
+      <xsd:simpleType>
+        <xsd:restriction base="dms:Text"/>
+      </xsd:simpleType>
+    </xsd:element>
+    <xsd:element name="MediaServiceOCR" ma:index="13" nillable="true" ma:displayName="Extracted Text" ma:internalName="MediaServiceOCR" ma:readOnly="true">
+      <xsd:simpleType>
+        <xsd:restriction base="dms:Note">
+          <xsd:maxLength value="255"/>
+        </xsd:restriction>
+      </xsd:simpleType>
+    </xsd:element>
+    <xsd:element name="MediaServiceDateTaken" ma:index="14" nillable="true" ma:displayName="MediaServiceDateTaken" ma:hidden="true" ma:internalName="MediaServiceDateTaken" ma:readOnly="true">
+      <xsd:simpleType>
+        <xsd:restriction base="dms:Text"/>
+      </xsd:simpleType>
+    </xsd:element>
+  </xsd:schema>
+  <xsd:schema xmlns="http://schemas.openxmlformats.org/package/2006/metadata/core-properties" xmlns:xsd="http://www.w3.org/2001/XMLSchema" xmlns:xsi="http://www.w3.org/2001/XMLSchema-instance" xmlns:dc="http://purl.org/dc/elements/1.1/" xmlns:dcterms="http://purl.org/dc/terms/" xmlns:odoc="http://schemas.microsoft.com/internal/obd" targetNamespace="http://schemas.openxmlformats.org/package/2006/metadata/core-properties" elementFormDefault="qualified" attributeFormDefault="unqualified" blockDefault="#all">
+    <xsd:import namespace="http://purl.org/dc/elements/1.1/" schemaLocation="http://dublincore.org/schemas/xmls/qdc/2003/04/02/dc.xsd"/>
+    <xsd:import namespace="http://purl.org/dc/terms/" schemaLocation="http://dublincore.org/schemas/xmls/qdc/2003/04/02/dcterms.xsd"/>
+    <xsd:element name="coreProperties" type="CT_coreProperties"/>
+    <xsd:complexType name="CT_coreProperties">
+      <xsd:all>
+        <xsd:element ref="dc:creator" minOccurs="0" maxOccurs="1"/>
+        <xsd:element ref="dcterms:created" minOccurs="0" maxOccurs="1"/>
+        <xsd:element ref="dc:identifier" minOccurs="0" maxOccurs="1"/>
+        <xsd:element name="contentType" minOccurs="0" maxOccurs="1" type="xsd:string" ma:index="0" ma:displayName="Content Type"/>
+        <xsd:element ref="dc:title" minOccurs="0" maxOccurs="1" ma:index="4" ma:displayName="Title"/>
+        <xsd:element ref="dc:subject" minOccurs="0" maxOccurs="1"/>
+        <xsd:element ref="dc:description" minOccurs="0" maxOccurs="1"/>
+        <xsd:element name="keywords" minOccurs="0" maxOccurs="1" type="xsd:string"/>
+        <xsd:element ref="dc:language" minOccurs="0" maxOccurs="1"/>
+        <xsd:element name="category" minOccurs="0" maxOccurs="1" type="xsd:string"/>
+        <xsd:element name="version" minOccurs="0" maxOccurs="1" type="xsd:string"/>
+        <xsd:element name="revision" minOccurs="0" maxOccurs="1" type="xsd:string">
+          <xsd:annotation>
+            <xsd:documentation>
+                        This value indicates the number of saves or revisions. The application is responsible for updating this value after each revision.
+                    </xsd:documentation>
+          </xsd:annotation>
+        </xsd:element>
+        <xsd:element name="lastModifiedBy" minOccurs="0" maxOccurs="1" type="xsd:string"/>
+        <xsd:element ref="dcterms:modified" minOccurs="0" maxOccurs="1"/>
+        <xsd:element name="contentStatus" minOccurs="0" maxOccurs="1" type="xsd:string"/>
+      </xsd:all>
+    </xsd:complexType>
+  </xsd:schema>
+  <xs:schema xmlns:pc="http://schemas.microsoft.com/office/infopath/2007/PartnerControls" xmlns:xs="http://www.w3.org/2001/XMLSchema" targetNamespace="http://schemas.microsoft.com/office/infopath/2007/PartnerControls" elementFormDefault="qualified" attributeFormDefault="unqualified">
+    <xs:element name="Person">
+      <xs:complexType>
+        <xs:sequence>
+          <xs:element ref="pc:DisplayName" minOccurs="0"/>
+          <xs:element ref="pc:AccountId" minOccurs="0"/>
+          <xs:element ref="pc:AccountType" minOccurs="0"/>
+        </xs:sequence>
+      </xs:complexType>
+    </xs:element>
+    <xs:element name="DisplayName" type="xs:string"/>
+    <xs:element name="AccountId" type="xs:string"/>
+    <xs:element name="AccountType" type="xs:string"/>
+    <xs:element name="BDCAssociatedEntity">
+      <xs:complexType>
+        <xs:sequence>
+          <xs:element ref="pc:BDCEntity" minOccurs="0" maxOccurs="unbounded"/>
+        </xs:sequence>
+        <xs:attribute ref="pc:EntityNamespace"/>
+        <xs:attribute ref="pc:EntityName"/>
+        <xs:attribute ref="pc:SystemInstanceName"/>
+        <xs:attribute ref="pc:AssociationName"/>
+      </xs:complexType>
+    </xs:element>
+    <xs:attribute name="EntityNamespace" type="xs:string"/>
+    <xs:attribute name="EntityName" type="xs:string"/>
+    <xs:attribute name="SystemInstanceName" type="xs:string"/>
+    <xs:attribute name="AssociationName" type="xs:string"/>
+    <xs:element name="BDCEntity">
+      <xs:complexType>
+        <xs:sequence>
+          <xs:element ref="pc:EntityDisplayName" minOccurs="0"/>
+          <xs:element ref="pc:EntityInstanceReference" minOccurs="0"/>
+          <xs:element ref="pc:EntityId1" minOccurs="0"/>
+          <xs:element ref="pc:EntityId2" minOccurs="0"/>
+          <xs:element ref="pc:EntityId3" minOccurs="0"/>
+          <xs:element ref="pc:EntityId4" minOccurs="0"/>
+          <xs:element ref="pc:EntityId5" minOccurs="0"/>
+        </xs:sequence>
+      </xs:complexType>
+    </xs:element>
+    <xs:element name="EntityDisplayName" type="xs:string"/>
+    <xs:element name="EntityInstanceReference" type="xs:string"/>
+    <xs:element name="EntityId1" type="xs:string"/>
+    <xs:element name="EntityId2" type="xs:string"/>
+    <xs:element name="EntityId3" type="xs:string"/>
+    <xs:element name="EntityId4" type="xs:string"/>
+    <xs:element name="EntityId5" type="xs:string"/>
+    <xs:element name="Terms">
+      <xs:complexType>
+        <xs:sequence>
+          <xs:element ref="pc:TermInfo" minOccurs="0" maxOccurs="unbounded"/>
+        </xs:sequence>
+      </xs:complexType>
+    </xs:element>
+    <xs:element name="TermInfo">
+      <xs:complexType>
+        <xs:sequence>
+          <xs:element ref="pc:TermName" minOccurs="0"/>
+          <xs:element ref="pc:TermId" minOccurs="0"/>
+        </xs:sequence>
+      </xs:complexType>
+    </xs:element>
+    <xs:element name="TermName" type="xs:string"/>
+    <xs:element name="TermId" type="xs:string"/>
+  </xs:schema>
+</ct:contentTypeSchema>
+</file>
+
+<file path=customXml/item3.xml><?xml version="1.0" encoding="utf-8"?>
+<?mso-contentType ?>
+<FormTemplates xmlns="http://schemas.microsoft.com/sharepoint/v3/contenttype/forms">
+  <Display>DocumentLibraryForm</Display>
+  <Edit>DocumentLibraryForm</Edit>
+  <New>DocumentLibraryForm</New>
+</FormTemplates>
+</file>
+
+<file path=customXml/item4.xml><?xml version="1.0" encoding="utf-8"?>
+<p:properties xmlns:p="http://schemas.microsoft.com/office/2006/metadata/properties" xmlns:xsi="http://www.w3.org/2001/XMLSchema-instance" xmlns:pc="http://schemas.microsoft.com/office/infopath/2007/PartnerControls">
+  <documentManagement/>
+</p:properties>
+</file>
+
 <file path=customXml/itemProps1.xml><?xml version="1.0" encoding="utf-8"?>
 <ds:datastoreItem xmlns:ds="http://schemas.openxmlformats.org/officeDocument/2006/customXml" ds:itemID="{470ACB3A-8CD1-4E7D-A8CD-190A3AAAF445}">
   <ds:schemaRefs>
     <ds:schemaRef ds:uri="http://schemas.openxmlformats.org/officeDocument/2006/bibliography"/>
   </ds:schemaRefs>
 </ds:datastoreItem>
+</file>
+
+<file path=customXml/itemProps2.xml><?xml version="1.0" encoding="utf-8"?>
+<ds:datastoreItem xmlns:ds="http://schemas.openxmlformats.org/officeDocument/2006/customXml" ds:itemID="{A7F2528D-7848-4C70-A336-91EAAA059160}"/>
+</file>
+
+<file path=customXml/itemProps3.xml><?xml version="1.0" encoding="utf-8"?>
+<ds:datastoreItem xmlns:ds="http://schemas.openxmlformats.org/officeDocument/2006/customXml" ds:itemID="{991A3959-DAA4-415A-9C98-296CB03C56B3}"/>
+</file>
+
+<file path=customXml/itemProps4.xml><?xml version="1.0" encoding="utf-8"?>
+<ds:datastoreItem xmlns:ds="http://schemas.openxmlformats.org/officeDocument/2006/customXml" ds:itemID="{6792E2F2-E619-406D-A110-09474D290EF8}"/>
 </file>
</xml_diff>